<commit_message>
Update posters (revert kappa to kay)
</commit_message>
<xml_diff>
--- a/Posters and stuff/Source docs/NewEng Alphabet Chart (Examples, Diacritics).docx
+++ b/Posters and stuff/Source docs/NewEng Alphabet Chart (Examples, Diacritics).docx
@@ -739,9 +739,8 @@
                 <w:noProof/>
                 <w:sz w:val="32"/>
                 <w:szCs w:val="32"/>
-                <w:lang w:val="el-GR"/>
-              </w:rPr>
-              <w:t>Κ κ</w:t>
+              </w:rPr>
+              <w:t>K k</w:t>
             </w:r>
           </w:p>
         </w:tc>
@@ -8920,7 +8919,6 @@
                 <w:noProof/>
                 <w:sz w:val="56"/>
                 <w:szCs w:val="56"/>
-                <w:lang w:val="el-GR"/>
               </w:rPr>
             </w:pPr>
             <w:r>
@@ -8930,9 +8928,8 @@
                 <w:noProof/>
                 <w:sz w:val="56"/>
                 <w:szCs w:val="56"/>
-                <w:lang w:val="el-GR"/>
-              </w:rPr>
-              <w:t>Κ κ</w:t>
+              </w:rPr>
+              <w:t>K k</w:t>
             </w:r>
           </w:p>
         </w:tc>
@@ -9243,7 +9240,6 @@
               <w:jc w:val="center"/>
               <w:rPr>
                 <w:noProof/>
-                <w:color w:val="BFBFBF" w:themeColor="background1" w:themeShade="BF"/>
                 <w:sz w:val="32"/>
                 <w:szCs w:val="32"/>
               </w:rPr>
@@ -9267,6 +9263,34 @@
               <w:t xml:space="preserve"> - jam</w:t>
             </w:r>
           </w:p>
+          <w:p>
+            <w:pPr>
+              <w:jc w:val="center"/>
+              <w:rPr>
+                <w:noProof/>
+                <w:sz w:val="32"/>
+                <w:szCs w:val="32"/>
+              </w:rPr>
+            </w:pPr>
+            <w:r>
+              <w:rPr>
+                <w:b/>
+                <w:bCs/>
+                <w:noProof/>
+                <w:sz w:val="32"/>
+                <w:szCs w:val="32"/>
+              </w:rPr>
+              <w:t>J̇</w:t>
+            </w:r>
+            <w:r>
+              <w:rPr>
+                <w:noProof/>
+                <w:sz w:val="32"/>
+                <w:szCs w:val="32"/>
+              </w:rPr>
+              <w:t xml:space="preserve"> - j̇̇ ??</w:t>
+            </w:r>
+          </w:p>
         </w:tc>
         <w:tc>
           <w:tcPr>
@@ -9312,6 +9336,194 @@
           <w:p>
             <w:pPr>
               <w:rPr>
+                <w:noProof/>
+                <w:sz w:val="32"/>
+                <w:szCs w:val="32"/>
+              </w:rPr>
+            </w:pPr>
+            <w:r>
+              <w:rPr>
+                <w:b/>
+                <w:bCs/>
+                <w:noProof/>
+                <w:sz w:val="32"/>
+                <w:szCs w:val="32"/>
+              </w:rPr>
+              <w:t>K</w:t>
+            </w:r>
+            <w:r>
+              <w:rPr>
+                <w:noProof/>
+                <w:sz w:val="32"/>
+                <w:szCs w:val="32"/>
+              </w:rPr>
+              <w:t xml:space="preserve"> - </w:t>
+            </w:r>
+            <w:r>
+              <w:rPr>
+                <w:noProof/>
+                <w:sz w:val="32"/>
+                <w:szCs w:val="32"/>
+              </w:rPr>
+              <w:t>k</w:t>
+            </w:r>
+            <w:r>
+              <w:rPr>
+                <w:noProof/>
+                <w:sz w:val="32"/>
+                <w:szCs w:val="32"/>
+              </w:rPr>
+              <w:t>it</w:t>
+            </w:r>
+          </w:p>
+          <w:p>
+            <w:pPr>
+              <w:rPr>
+                <w:noProof/>
+                <w:sz w:val="32"/>
+                <w:szCs w:val="32"/>
+              </w:rPr>
+            </w:pPr>
+            <w:r>
+              <w:rPr>
+                <w:noProof/>
+                <w:sz w:val="32"/>
+                <w:szCs w:val="32"/>
+              </w:rPr>
+              <w:t xml:space="preserve">   - </w:t>
+            </w:r>
+            <w:r>
+              <w:rPr>
+                <w:noProof/>
+                <w:sz w:val="32"/>
+                <w:szCs w:val="32"/>
+              </w:rPr>
+              <w:t>k</w:t>
+            </w:r>
+            <w:r>
+              <w:rPr>
+                <w:noProof/>
+                <w:sz w:val="32"/>
+                <w:szCs w:val="32"/>
+              </w:rPr>
+              <w:t>ept</w:t>
+            </w:r>
+          </w:p>
+          <w:p>
+            <w:pPr>
+              <w:rPr>
+                <w:noProof/>
+                <w:sz w:val="32"/>
+                <w:szCs w:val="32"/>
+              </w:rPr>
+            </w:pPr>
+            <w:r>
+              <w:rPr>
+                <w:noProof/>
+                <w:sz w:val="32"/>
+                <w:szCs w:val="32"/>
+              </w:rPr>
+              <w:t xml:space="preserve">   - </w:t>
+            </w:r>
+            <w:r>
+              <w:rPr>
+                <w:noProof/>
+                <w:sz w:val="32"/>
+                <w:szCs w:val="32"/>
+              </w:rPr>
+              <w:t>k</w:t>
+            </w:r>
+            <w:r>
+              <w:rPr>
+                <w:noProof/>
+                <w:sz w:val="32"/>
+                <w:szCs w:val="32"/>
+              </w:rPr>
+              <w:t>ale</w:t>
+            </w:r>
+          </w:p>
+          <w:p>
+            <w:pPr>
+              <w:jc w:val="center"/>
+              <w:rPr>
+                <w:noProof/>
+                <w:color w:val="BFBFBF" w:themeColor="background1" w:themeShade="BF"/>
+                <w:sz w:val="32"/>
+                <w:szCs w:val="32"/>
+              </w:rPr>
+            </w:pPr>
+            <w:r>
+              <w:rPr>
+                <w:noProof/>
+                <w:sz w:val="32"/>
+                <w:szCs w:val="32"/>
+              </w:rPr>
+              <w:t xml:space="preserve">   - </w:t>
+            </w:r>
+            <w:r>
+              <w:rPr>
+                <w:noProof/>
+                <w:sz w:val="32"/>
+                <w:szCs w:val="32"/>
+              </w:rPr>
+              <w:t>k̀</w:t>
+            </w:r>
+            <w:r>
+              <w:rPr>
+                <w:noProof/>
+                <w:sz w:val="32"/>
+                <w:szCs w:val="32"/>
+              </w:rPr>
+              <w:t>nōw</w:t>
+            </w:r>
+          </w:p>
+        </w:tc>
+        <w:tc>
+          <w:tcPr>
+            <w:tcW w:w="618" w:type="pct"/>
+          </w:tcPr>
+          <w:p>
+            <w:pPr>
+              <w:jc w:val="center"/>
+              <w:rPr>
+                <w:noProof/>
+                <w:color w:val="BFBFBF" w:themeColor="background1" w:themeShade="BF"/>
+                <w:sz w:val="32"/>
+                <w:szCs w:val="32"/>
+              </w:rPr>
+            </w:pPr>
+            <w:r>
+              <w:rPr>
+                <w:noProof/>
+                <w:color w:val="BFBFBF" w:themeColor="background1" w:themeShade="BF"/>
+                <w:sz w:val="32"/>
+                <w:szCs w:val="32"/>
+              </w:rPr>
+              <w:t>/</w:t>
+            </w:r>
+            <w:r>
+              <w:rPr>
+                <w:noProof/>
+                <w:sz w:val="32"/>
+                <w:szCs w:val="32"/>
+              </w:rPr>
+              <w:t>k  ʃ</w:t>
+            </w:r>
+            <w:r>
+              <w:rPr>
+                <w:noProof/>
+                <w:color w:val="BFBFBF" w:themeColor="background1" w:themeShade="BF"/>
+                <w:sz w:val="32"/>
+                <w:szCs w:val="32"/>
+              </w:rPr>
+              <w:t>/</w:t>
+            </w:r>
+          </w:p>
+          <w:p>
+            <w:pPr>
+              <w:rPr>
+                <w:b/>
+                <w:bCs/>
                 <w:noProof/>
                 <w:sz w:val="32"/>
                 <w:szCs w:val="32"/>
@@ -9328,13 +9540,13 @@
               <mc:AlternateContent>
                 <mc:Choice Requires="wps">
                   <w:drawing>
-                    <wp:anchor distT="45720" distB="45720" distL="114300" distR="114300" simplePos="0" relativeHeight="251699200" behindDoc="0" locked="0" layoutInCell="1" allowOverlap="1" wp14:anchorId="1A486338" wp14:editId="124548E0">
+                    <wp:anchor distT="45720" distB="45720" distL="114300" distR="114300" simplePos="0" relativeHeight="251699200" behindDoc="0" locked="0" layoutInCell="1" allowOverlap="1" wp14:anchorId="1A486338" wp14:editId="7701D901">
                       <wp:simplePos x="0" y="0"/>
                       <wp:positionH relativeFrom="column">
-                        <wp:posOffset>738505</wp:posOffset>
+                        <wp:posOffset>-98272</wp:posOffset>
                       </wp:positionH>
                       <wp:positionV relativeFrom="paragraph">
-                        <wp:posOffset>153093</wp:posOffset>
+                        <wp:posOffset>153035</wp:posOffset>
                       </wp:positionV>
                       <wp:extent cx="295275" cy="345440"/>
                       <wp:effectExtent l="0" t="0" r="0" b="0"/>
@@ -9406,7 +9618,7 @@
                 </mc:Choice>
                 <mc:Fallback>
                   <w:pict>
-                    <v:shape w14:anchorId="1A486338" id="_x0000_s1032" type="#_x0000_t202" style="position:absolute;margin-left:58.15pt;margin-top:12.05pt;width:23.25pt;height:27.2pt;z-index:251699200;visibility:visible;mso-wrap-style:none;mso-width-percent:400;mso-height-percent:0;mso-wrap-distance-left:9pt;mso-wrap-distance-top:3.6pt;mso-wrap-distance-right:9pt;mso-wrap-distance-bottom:3.6pt;mso-position-horizontal:absolute;mso-position-horizontal-relative:text;mso-position-vertical:absolute;mso-position-vertical-relative:text;mso-width-percent:400;mso-height-percent:0;mso-width-relative:margin;mso-height-relative:margin;v-text-anchor:top" o:gfxdata="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" filled="f" stroked="f">
+                    <v:shape w14:anchorId="1A486338" id="_x0000_s1032" type="#_x0000_t202" style="position:absolute;margin-left:-7.75pt;margin-top:12.05pt;width:23.25pt;height:27.2pt;z-index:251699200;visibility:visible;mso-wrap-style:none;mso-width-percent:400;mso-height-percent:0;mso-wrap-distance-left:9pt;mso-wrap-distance-top:3.6pt;mso-wrap-distance-right:9pt;mso-wrap-distance-bottom:3.6pt;mso-position-horizontal:absolute;mso-position-horizontal-relative:text;mso-position-vertical:absolute;mso-position-vertical-relative:text;mso-width-percent:400;mso-height-percent:0;mso-width-relative:margin;mso-height-relative:margin;v-text-anchor:top" o:gfxdata="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" filled="f" stroked="f">
                       <v:textbox>
                         <w:txbxContent>
                           <w:p>
@@ -9443,152 +9655,66 @@
                 <w:noProof/>
                 <w:sz w:val="32"/>
                 <w:szCs w:val="32"/>
-                <w:lang w:val="el-GR"/>
-              </w:rPr>
-              <w:t>Κ</w:t>
-            </w:r>
-            <w:r>
-              <w:rPr>
-                <w:noProof/>
-                <w:sz w:val="32"/>
-                <w:szCs w:val="32"/>
-              </w:rPr>
-              <w:t xml:space="preserve"> - </w:t>
-            </w:r>
-            <w:r>
-              <w:rPr>
-                <w:noProof/>
-                <w:sz w:val="32"/>
-                <w:szCs w:val="32"/>
-                <w:lang w:val="el-GR"/>
-              </w:rPr>
-              <w:t>κ</w:t>
-            </w:r>
-            <w:r>
-              <w:rPr>
-                <w:noProof/>
-                <w:sz w:val="32"/>
-                <w:szCs w:val="32"/>
-              </w:rPr>
-              <w:t>it</w:t>
-            </w:r>
-          </w:p>
-          <w:p>
-            <w:pPr>
-              <w:rPr>
-                <w:noProof/>
-                <w:sz w:val="32"/>
-                <w:szCs w:val="32"/>
-              </w:rPr>
-            </w:pPr>
-            <w:r>
-              <w:rPr>
-                <w:noProof/>
-                <w:sz w:val="32"/>
-                <w:szCs w:val="32"/>
-              </w:rPr>
-              <w:t xml:space="preserve">   - </w:t>
-            </w:r>
-            <w:r>
-              <w:rPr>
-                <w:noProof/>
-                <w:sz w:val="32"/>
-                <w:szCs w:val="32"/>
-                <w:lang w:val="el-GR"/>
-              </w:rPr>
-              <w:t>κ</w:t>
-            </w:r>
-            <w:r>
-              <w:rPr>
-                <w:noProof/>
-                <w:sz w:val="32"/>
-                <w:szCs w:val="32"/>
-              </w:rPr>
-              <w:t>ept</w:t>
-            </w:r>
-          </w:p>
-          <w:p>
-            <w:pPr>
-              <w:rPr>
-                <w:noProof/>
-                <w:sz w:val="32"/>
-                <w:szCs w:val="32"/>
-              </w:rPr>
-            </w:pPr>
-            <w:r>
-              <w:rPr>
-                <w:noProof/>
-                <w:sz w:val="32"/>
-                <w:szCs w:val="32"/>
-              </w:rPr>
-              <w:t xml:space="preserve">   - </w:t>
-            </w:r>
-            <w:r>
-              <w:rPr>
-                <w:noProof/>
-                <w:sz w:val="32"/>
-                <w:szCs w:val="32"/>
-                <w:lang w:val="el-GR"/>
-              </w:rPr>
-              <w:t>κ</w:t>
-            </w:r>
-            <w:r>
-              <w:rPr>
-                <w:noProof/>
-                <w:sz w:val="32"/>
-                <w:szCs w:val="32"/>
-              </w:rPr>
-              <w:t>ale</w:t>
-            </w:r>
-          </w:p>
-          <w:p>
-            <w:pPr>
-              <w:jc w:val="center"/>
-              <w:rPr>
-                <w:noProof/>
-                <w:color w:val="BFBFBF" w:themeColor="background1" w:themeShade="BF"/>
-                <w:sz w:val="32"/>
-                <w:szCs w:val="32"/>
-              </w:rPr>
-            </w:pPr>
-            <w:r>
-              <w:rPr>
-                <w:noProof/>
-                <w:sz w:val="32"/>
-                <w:szCs w:val="32"/>
-              </w:rPr>
-              <w:t xml:space="preserve">   - </w:t>
-            </w:r>
-            <w:r>
-              <w:rPr>
-                <w:noProof/>
-                <w:sz w:val="32"/>
-                <w:szCs w:val="32"/>
-                <w:lang w:val="el-GR"/>
-              </w:rPr>
-              <w:t>κ</w:t>
-            </w:r>
-            <w:r>
-              <w:rPr>
-                <w:noProof/>
-                <w:sz w:val="32"/>
-                <w:szCs w:val="32"/>
-              </w:rPr>
-              <w:t>̀</w:t>
-            </w:r>
-            <w:r>
-              <w:rPr>
-                <w:noProof/>
-                <w:sz w:val="32"/>
-                <w:szCs w:val="32"/>
-              </w:rPr>
-              <w:t>nōw</w:t>
-            </w:r>
-          </w:p>
-        </w:tc>
-        <w:tc>
-          <w:tcPr>
-            <w:tcW w:w="618" w:type="pct"/>
+              </w:rPr>
+              <w:t>Ʞ</w:t>
+            </w:r>
+            <w:r>
+              <w:rPr>
+                <w:noProof/>
+                <w:sz w:val="32"/>
+                <w:szCs w:val="32"/>
+              </w:rPr>
+              <w:t xml:space="preserve"> - ache - āʞ</w:t>
+            </w:r>
+          </w:p>
+          <w:p>
+            <w:pPr>
+              <w:rPr>
+                <w:noProof/>
+                <w:color w:val="BFBFBF" w:themeColor="background1" w:themeShade="BF"/>
+                <w:sz w:val="32"/>
+                <w:szCs w:val="32"/>
+              </w:rPr>
+            </w:pPr>
+            <w:r>
+              <w:rPr>
+                <w:b/>
+                <w:bCs/>
+                <w:noProof/>
+                <w:sz w:val="32"/>
+                <w:szCs w:val="32"/>
+              </w:rPr>
+              <w:t>Ʞ</w:t>
+            </w:r>
+            <w:r>
+              <w:rPr>
+                <w:noProof/>
+                <w:sz w:val="32"/>
+                <w:szCs w:val="32"/>
+              </w:rPr>
+              <w:t xml:space="preserve"> - maʞ</w:t>
+            </w:r>
+            <w:r>
+              <w:rPr>
+                <w:noProof/>
+                <w:sz w:val="32"/>
+                <w:szCs w:val="32"/>
+              </w:rPr>
+              <w:t>̇</w:t>
+            </w:r>
+            <w:r>
+              <w:rPr>
+                <w:noProof/>
+                <w:sz w:val="32"/>
+                <w:szCs w:val="32"/>
+              </w:rPr>
+              <w:t>ïn</w:t>
+            </w:r>
+          </w:p>
+        </w:tc>
+        <w:tc>
+          <w:tcPr>
+            <w:tcW w:w="398" w:type="pct"/>
           </w:tcPr>
           <w:p>
             <w:pPr>
@@ -9615,7 +9741,7 @@
                 <w:sz w:val="32"/>
                 <w:szCs w:val="32"/>
               </w:rPr>
-              <w:t>k  ʃ</w:t>
+              <w:t>l, ɫ</w:t>
             </w:r>
             <w:r>
               <w:rPr>
@@ -9629,62 +9755,204 @@
           </w:p>
           <w:p>
             <w:pPr>
-              <w:rPr>
-                <w:b/>
-                <w:bCs/>
-                <w:noProof/>
-                <w:sz w:val="32"/>
-                <w:szCs w:val="32"/>
-              </w:rPr>
-            </w:pPr>
-            <w:r>
-              <w:rPr>
-                <w:b/>
-                <w:bCs/>
-                <w:noProof/>
-                <w:sz w:val="32"/>
-                <w:szCs w:val="32"/>
-              </w:rPr>
-              <w:t>Ʞ</w:t>
-            </w:r>
-            <w:r>
-              <w:rPr>
-                <w:noProof/>
-                <w:sz w:val="32"/>
-                <w:szCs w:val="32"/>
-              </w:rPr>
-              <w:t xml:space="preserve"> - ache - āʞ</w:t>
-            </w:r>
-          </w:p>
-          <w:p>
-            <w:pPr>
-              <w:rPr>
-                <w:noProof/>
-                <w:color w:val="BFBFBF" w:themeColor="background1" w:themeShade="BF"/>
-                <w:sz w:val="32"/>
-                <w:szCs w:val="32"/>
-              </w:rPr>
-            </w:pPr>
-            <w:r>
-              <w:rPr>
-                <w:b/>
-                <w:bCs/>
-                <w:noProof/>
-                <w:sz w:val="32"/>
-                <w:szCs w:val="32"/>
-              </w:rPr>
-              <w:t>Ʞ</w:t>
-            </w:r>
-            <w:r>
-              <w:rPr>
-                <w:noProof/>
-                <w:sz w:val="32"/>
-                <w:szCs w:val="32"/>
-              </w:rPr>
-              <w:t xml:space="preserve"> - maʞ</w:t>
-            </w:r>
-            <w:r>
-              <w:rPr>
+              <w:jc w:val="center"/>
+              <w:rPr>
+                <w:noProof/>
+                <w:color w:val="BFBFBF" w:themeColor="background1" w:themeShade="BF"/>
+                <w:sz w:val="32"/>
+                <w:szCs w:val="32"/>
+              </w:rPr>
+            </w:pPr>
+            <w:r>
+              <w:rPr>
+                <w:b/>
+                <w:bCs/>
+                <w:noProof/>
+                <w:sz w:val="32"/>
+                <w:szCs w:val="32"/>
+              </w:rPr>
+              <w:t>L</w:t>
+            </w:r>
+            <w:r>
+              <w:rPr>
+                <w:noProof/>
+                <w:sz w:val="32"/>
+                <w:szCs w:val="32"/>
+              </w:rPr>
+              <w:t xml:space="preserve"> - look</w:t>
+            </w:r>
+          </w:p>
+        </w:tc>
+        <w:tc>
+          <w:tcPr>
+            <w:tcW w:w="499" w:type="pct"/>
+          </w:tcPr>
+          <w:p>
+            <w:pPr>
+              <w:jc w:val="center"/>
+              <w:rPr>
+                <w:b/>
+                <w:bCs/>
+                <w:noProof/>
+                <w:sz w:val="32"/>
+                <w:szCs w:val="32"/>
+              </w:rPr>
+            </w:pPr>
+            <w:r>
+              <w:rPr>
+                <w:noProof/>
+                <w:color w:val="BFBFBF" w:themeColor="background1" w:themeShade="BF"/>
+                <w:sz w:val="32"/>
+                <w:szCs w:val="32"/>
+              </w:rPr>
+              <w:t>/</w:t>
+            </w:r>
+            <w:r>
+              <w:rPr>
+                <w:noProof/>
+                <w:sz w:val="32"/>
+                <w:szCs w:val="32"/>
+              </w:rPr>
+              <w:t>m</w:t>
+            </w:r>
+            <w:r>
+              <w:rPr>
+                <w:noProof/>
+                <w:color w:val="BFBFBF" w:themeColor="background1" w:themeShade="BF"/>
+                <w:sz w:val="32"/>
+                <w:szCs w:val="32"/>
+              </w:rPr>
+              <w:t>/</w:t>
+            </w:r>
+            <w:r>
+              <w:rPr>
+                <w:b/>
+                <w:bCs/>
+                <w:noProof/>
+                <w:sz w:val="32"/>
+                <w:szCs w:val="32"/>
+              </w:rPr>
+              <w:t xml:space="preserve"> </w:t>
+            </w:r>
+          </w:p>
+          <w:p>
+            <w:pPr>
+              <w:rPr>
+                <w:noProof/>
+                <w:sz w:val="32"/>
+                <w:szCs w:val="32"/>
+              </w:rPr>
+            </w:pPr>
+            <w:r>
+              <w:rPr>
+                <w:b/>
+                <w:bCs/>
+                <w:noProof/>
+                <w:sz w:val="32"/>
+                <w:szCs w:val="32"/>
+              </w:rPr>
+              <w:t>M</w:t>
+            </w:r>
+            <w:r>
+              <w:rPr>
+                <w:noProof/>
+                <w:sz w:val="32"/>
+                <w:szCs w:val="32"/>
+              </w:rPr>
+              <w:t xml:space="preserve"> - mꝏn</w:t>
+            </w:r>
+          </w:p>
+        </w:tc>
+        <w:tc>
+          <w:tcPr>
+            <w:tcW w:w="551" w:type="pct"/>
+          </w:tcPr>
+          <w:p>
+            <w:pPr>
+              <w:jc w:val="center"/>
+              <w:rPr>
+                <w:noProof/>
+                <w:color w:val="BFBFBF" w:themeColor="background1" w:themeShade="BF"/>
+                <w:sz w:val="32"/>
+                <w:szCs w:val="32"/>
+              </w:rPr>
+            </w:pPr>
+            <w:r>
+              <w:rPr>
+                <w:noProof/>
+                <w:color w:val="BFBFBF" w:themeColor="background1" w:themeShade="BF"/>
+                <w:sz w:val="32"/>
+                <w:szCs w:val="32"/>
+              </w:rPr>
+              <w:t>/</w:t>
+            </w:r>
+            <w:r>
+              <w:rPr>
+                <w:noProof/>
+                <w:sz w:val="32"/>
+                <w:szCs w:val="32"/>
+              </w:rPr>
+              <w:t>n ɲ</w:t>
+            </w:r>
+            <w:r>
+              <w:rPr>
+                <w:noProof/>
+                <w:color w:val="BFBFBF" w:themeColor="background1" w:themeShade="BF"/>
+                <w:sz w:val="32"/>
+                <w:szCs w:val="32"/>
+              </w:rPr>
+              <w:t>/</w:t>
+            </w:r>
+          </w:p>
+          <w:p>
+            <w:pPr>
+              <w:rPr>
+                <w:noProof/>
+                <w:sz w:val="32"/>
+                <w:szCs w:val="32"/>
+              </w:rPr>
+            </w:pPr>
+            <w:r>
+              <w:rPr>
+                <w:b/>
+                <w:bCs/>
+                <w:noProof/>
+                <w:sz w:val="32"/>
+                <w:szCs w:val="32"/>
+              </w:rPr>
+              <w:t xml:space="preserve">Ν </w:t>
+            </w:r>
+            <w:r>
+              <w:rPr>
+                <w:noProof/>
+                <w:sz w:val="32"/>
+                <w:szCs w:val="32"/>
+              </w:rPr>
+              <w:t>- nο</w:t>
+            </w:r>
+          </w:p>
+          <w:p>
+            <w:pPr>
+              <w:rPr>
+                <w:noProof/>
+                <w:sz w:val="32"/>
+                <w:szCs w:val="32"/>
+              </w:rPr>
+            </w:pPr>
+            <w:r>
+              <w:rPr>
+                <w:b/>
+                <w:bCs/>
+                <w:noProof/>
+                <w:sz w:val="32"/>
+                <w:szCs w:val="32"/>
+              </w:rPr>
+              <w:t>Ν</w:t>
+            </w:r>
+            <w:r>
+              <w:rPr>
+                <w:b/>
+                <w:bCs/>
                 <w:noProof/>
                 <w:sz w:val="32"/>
                 <w:szCs w:val="32"/>
@@ -9697,13 +9965,29 @@
                 <w:sz w:val="32"/>
                 <w:szCs w:val="32"/>
               </w:rPr>
-              <w:t>ïn</w:t>
-            </w:r>
-          </w:p>
-        </w:tc>
-        <w:tc>
-          <w:tcPr>
-            <w:tcW w:w="398" w:type="pct"/>
+              <w:t xml:space="preserve"> - can</w:t>
+            </w:r>
+            <w:r>
+              <w:rPr>
+                <w:noProof/>
+                <w:sz w:val="32"/>
+                <w:szCs w:val="32"/>
+              </w:rPr>
+              <w:t>̇</w:t>
+            </w:r>
+            <w:r>
+              <w:rPr>
+                <w:noProof/>
+                <w:sz w:val="32"/>
+                <w:szCs w:val="32"/>
+              </w:rPr>
+              <w:t>yon</w:t>
+            </w:r>
+          </w:p>
+        </w:tc>
+        <w:tc>
+          <w:tcPr>
+            <w:tcW w:w="506" w:type="pct"/>
           </w:tcPr>
           <w:p>
             <w:pPr>
@@ -9730,280 +10014,16 @@
                 <w:sz w:val="32"/>
                 <w:szCs w:val="32"/>
               </w:rPr>
-              <w:t>l, ɫ</w:t>
-            </w:r>
-            <w:r>
-              <w:rPr>
-                <w:noProof/>
-                <w:color w:val="BFBFBF" w:themeColor="background1" w:themeShade="BF"/>
-                <w:sz w:val="32"/>
-                <w:szCs w:val="32"/>
-              </w:rPr>
-              <w:t>/</w:t>
-            </w:r>
-          </w:p>
-          <w:p>
-            <w:pPr>
-              <w:jc w:val="center"/>
-              <w:rPr>
-                <w:noProof/>
-                <w:color w:val="BFBFBF" w:themeColor="background1" w:themeShade="BF"/>
-                <w:sz w:val="32"/>
-                <w:szCs w:val="32"/>
-              </w:rPr>
-            </w:pPr>
-            <w:r>
-              <w:rPr>
-                <w:b/>
-                <w:bCs/>
-                <w:noProof/>
-                <w:sz w:val="32"/>
-                <w:szCs w:val="32"/>
-              </w:rPr>
-              <w:t>L</w:t>
-            </w:r>
-            <w:r>
-              <w:rPr>
-                <w:noProof/>
-                <w:sz w:val="32"/>
-                <w:szCs w:val="32"/>
-              </w:rPr>
-              <w:t xml:space="preserve"> - look</w:t>
-            </w:r>
-          </w:p>
-        </w:tc>
-        <w:tc>
-          <w:tcPr>
-            <w:tcW w:w="499" w:type="pct"/>
-          </w:tcPr>
-          <w:p>
-            <w:pPr>
-              <w:jc w:val="center"/>
-              <w:rPr>
-                <w:b/>
-                <w:bCs/>
-                <w:noProof/>
-                <w:sz w:val="32"/>
-                <w:szCs w:val="32"/>
-              </w:rPr>
-            </w:pPr>
-            <w:r>
-              <w:rPr>
-                <w:noProof/>
-                <w:color w:val="BFBFBF" w:themeColor="background1" w:themeShade="BF"/>
-                <w:sz w:val="32"/>
-                <w:szCs w:val="32"/>
-              </w:rPr>
-              <w:t>/</w:t>
-            </w:r>
-            <w:r>
-              <w:rPr>
-                <w:noProof/>
-                <w:sz w:val="32"/>
-                <w:szCs w:val="32"/>
-              </w:rPr>
-              <w:t>m</w:t>
-            </w:r>
-            <w:r>
-              <w:rPr>
-                <w:noProof/>
-                <w:color w:val="BFBFBF" w:themeColor="background1" w:themeShade="BF"/>
-                <w:sz w:val="32"/>
-                <w:szCs w:val="32"/>
-              </w:rPr>
-              <w:t>/</w:t>
-            </w:r>
-            <w:r>
-              <w:rPr>
-                <w:b/>
-                <w:bCs/>
-                <w:noProof/>
-                <w:sz w:val="32"/>
-                <w:szCs w:val="32"/>
-              </w:rPr>
-              <w:t xml:space="preserve"> </w:t>
-            </w:r>
-          </w:p>
-          <w:p>
-            <w:pPr>
-              <w:rPr>
-                <w:noProof/>
-                <w:sz w:val="32"/>
-                <w:szCs w:val="32"/>
-              </w:rPr>
-            </w:pPr>
-            <w:r>
-              <w:rPr>
-                <w:b/>
-                <w:bCs/>
-                <w:noProof/>
-                <w:sz w:val="32"/>
-                <w:szCs w:val="32"/>
-              </w:rPr>
-              <w:t>M</w:t>
-            </w:r>
-            <w:r>
-              <w:rPr>
-                <w:noProof/>
-                <w:sz w:val="32"/>
-                <w:szCs w:val="32"/>
-              </w:rPr>
-              <w:t xml:space="preserve"> - mꝏn</w:t>
-            </w:r>
-          </w:p>
-        </w:tc>
-        <w:tc>
-          <w:tcPr>
-            <w:tcW w:w="551" w:type="pct"/>
-          </w:tcPr>
-          <w:p>
-            <w:pPr>
-              <w:jc w:val="center"/>
-              <w:rPr>
-                <w:noProof/>
-                <w:color w:val="BFBFBF" w:themeColor="background1" w:themeShade="BF"/>
-                <w:sz w:val="32"/>
-                <w:szCs w:val="32"/>
-              </w:rPr>
-            </w:pPr>
-            <w:r>
-              <w:rPr>
-                <w:noProof/>
-                <w:color w:val="BFBFBF" w:themeColor="background1" w:themeShade="BF"/>
-                <w:sz w:val="32"/>
-                <w:szCs w:val="32"/>
-              </w:rPr>
-              <w:t>/</w:t>
-            </w:r>
-            <w:r>
-              <w:rPr>
-                <w:noProof/>
-                <w:sz w:val="32"/>
-                <w:szCs w:val="32"/>
-              </w:rPr>
-              <w:t>n ɲ</w:t>
-            </w:r>
-            <w:r>
-              <w:rPr>
-                <w:noProof/>
-                <w:color w:val="BFBFBF" w:themeColor="background1" w:themeShade="BF"/>
-                <w:sz w:val="32"/>
-                <w:szCs w:val="32"/>
-              </w:rPr>
-              <w:t>/</w:t>
-            </w:r>
-          </w:p>
-          <w:p>
-            <w:pPr>
-              <w:rPr>
-                <w:noProof/>
-                <w:sz w:val="32"/>
-                <w:szCs w:val="32"/>
-              </w:rPr>
-            </w:pPr>
-            <w:r>
-              <w:rPr>
-                <w:b/>
-                <w:bCs/>
-                <w:noProof/>
-                <w:sz w:val="32"/>
-                <w:szCs w:val="32"/>
-              </w:rPr>
-              <w:t xml:space="preserve">Ν </w:t>
-            </w:r>
-            <w:r>
-              <w:rPr>
-                <w:noProof/>
-                <w:sz w:val="32"/>
-                <w:szCs w:val="32"/>
-              </w:rPr>
-              <w:t>- nο</w:t>
-            </w:r>
-          </w:p>
-          <w:p>
-            <w:pPr>
-              <w:rPr>
-                <w:noProof/>
-                <w:sz w:val="32"/>
-                <w:szCs w:val="32"/>
-              </w:rPr>
-            </w:pPr>
-            <w:r>
-              <w:rPr>
-                <w:b/>
-                <w:bCs/>
-                <w:noProof/>
-                <w:sz w:val="32"/>
-                <w:szCs w:val="32"/>
-              </w:rPr>
-              <w:t>Ν</w:t>
-            </w:r>
-            <w:r>
-              <w:rPr>
-                <w:b/>
-                <w:bCs/>
-                <w:noProof/>
-                <w:sz w:val="32"/>
-                <w:szCs w:val="32"/>
-              </w:rPr>
-              <w:t>̇</w:t>
-            </w:r>
-            <w:r>
-              <w:rPr>
-                <w:noProof/>
-                <w:sz w:val="32"/>
-                <w:szCs w:val="32"/>
-              </w:rPr>
-              <w:t xml:space="preserve"> - can</w:t>
-            </w:r>
-            <w:r>
-              <w:rPr>
-                <w:noProof/>
-                <w:sz w:val="32"/>
-                <w:szCs w:val="32"/>
-              </w:rPr>
-              <w:t>̇</w:t>
-            </w:r>
-            <w:r>
-              <w:rPr>
-                <w:noProof/>
-                <w:sz w:val="32"/>
-                <w:szCs w:val="32"/>
-              </w:rPr>
-              <w:t>yon</w:t>
-            </w:r>
-          </w:p>
-        </w:tc>
-        <w:tc>
-          <w:tcPr>
-            <w:tcW w:w="506" w:type="pct"/>
-          </w:tcPr>
-          <w:p>
-            <w:pPr>
-              <w:jc w:val="center"/>
-              <w:rPr>
-                <w:noProof/>
-                <w:color w:val="BFBFBF" w:themeColor="background1" w:themeShade="BF"/>
-                <w:sz w:val="32"/>
-                <w:szCs w:val="32"/>
-              </w:rPr>
-            </w:pPr>
-            <w:r>
-              <w:rPr>
-                <w:noProof/>
-                <w:color w:val="BFBFBF" w:themeColor="background1" w:themeShade="BF"/>
-                <w:sz w:val="32"/>
-                <w:szCs w:val="32"/>
-              </w:rPr>
-              <w:t>/</w:t>
-            </w:r>
-            <w:r>
-              <w:rPr>
-                <w:noProof/>
-                <w:sz w:val="32"/>
-                <w:szCs w:val="32"/>
-              </w:rPr>
               <w:t>ɲ</w:t>
+            </w:r>
+            <w:r>
+              <w:rPr>
+                <w:noProof/>
+                <w:sz w:val="32"/>
+                <w:szCs w:val="32"/>
+                <w:vertAlign w:val="superscript"/>
+              </w:rPr>
+              <w:t>j</w:t>
             </w:r>
             <w:r>
               <w:rPr>

</xml_diff>